<commit_message>
Lista wymagan, user stories
</commit_message>
<xml_diff>
--- a/test.docx
+++ b/test.docx
@@ -3,8 +3,124 @@
 <w:document xmlns:ve="http://schemas.openxmlformats.org/markup-compatibility/2006" xmlns:o="urn:schemas-microsoft-com:office:office" xmlns:r="http://schemas.openxmlformats.org/officeDocument/2006/relationships" xmlns:m="http://schemas.openxmlformats.org/officeDocument/2006/math" xmlns:v="urn:schemas-microsoft-com:vml" xmlns:wp="http://schemas.openxmlformats.org/drawingml/2006/wordprocessingDrawing" xmlns:w10="urn:schemas-microsoft-com:office:word" xmlns:w="http://schemas.openxmlformats.org/wordprocessingml/2006/main" xmlns:wne="http://schemas.microsoft.com/office/word/2006/wordml">
   <w:body>
     <w:p>
-      <w:r>
-        <w:t>Hello ;-)</w:t>
+      <w:proofErr w:type="spellStart"/>
+      <w:r>
+        <w:t>User</w:t>
+      </w:r>
+      <w:proofErr w:type="spellEnd"/>
+      <w:r>
+        <w:t xml:space="preserve"> </w:t>
+      </w:r>
+      <w:proofErr w:type="spellStart"/>
+      <w:r>
+        <w:t>Stories</w:t>
+      </w:r>
+      <w:proofErr w:type="spellEnd"/>
+      <w:r>
+        <w:t>:</w:t>
+      </w:r>
+    </w:p>
+    <w:p>
+      <w:r>
+        <w:t>Jako użytkownik komputera chcę sprawdzić wiadomości które mnie interesują nie korzystając z przeglądarki internetowej, żeby nie tracić czasu na oglądanie treści które mnie nie interesują</w:t>
+      </w:r>
+    </w:p>
+    <w:p>
+      <w:r>
+        <w:t>Warunki Satysfakcji:</w:t>
+      </w:r>
+      <w:r>
+        <w:br/>
+        <w:t xml:space="preserve">- </w:t>
+      </w:r>
+      <w:r>
+        <w:t>Wybranie kategorii wyświetlanych wiadomości, filtrowanie ich</w:t>
+      </w:r>
+      <w:r>
+        <w:br/>
+        <w:t xml:space="preserve">- </w:t>
+      </w:r>
+      <w:r>
+        <w:t>Zautomatyzowany system, klikam i działa</w:t>
+      </w:r>
+      <w:r>
+        <w:t xml:space="preserve">, po uruchomieniu programu wyskakują wiadomości z domyślnego filtru </w:t>
+      </w:r>
+      <w:r>
+        <w:t> </w:t>
+      </w:r>
+    </w:p>
+    <w:p/>
+    <w:p>
+      <w:r>
+        <w:t>----------------------------------------------------------------------------------------------------------------------</w:t>
+      </w:r>
+    </w:p>
+    <w:p>
+      <w:r>
+        <w:t>Wymagania funkcjonalne:</w:t>
+      </w:r>
+      <w:r>
+        <w:br/>
+        <w:t>- Ściąganie informacji z Internetu kanałami RSS i zapisywanie ich do bazy danych</w:t>
+      </w:r>
+      <w:r>
+        <w:br/>
+        <w:t>- Wyświetlanie konkretnych newsów w aplikacji desktopowej</w:t>
+      </w:r>
+      <w:r>
+        <w:br/>
+        <w:t xml:space="preserve">- Możliwość filtrowania po kategorii interesujących nas informacji </w:t>
+      </w:r>
+      <w:r>
+        <w:br/>
+        <w:t xml:space="preserve">- </w:t>
+      </w:r>
+      <w:r>
+        <w:t>Czyszczenie bazy danych (umożliwcie automatyzacji tego procesu)</w:t>
+      </w:r>
+      <w:r>
+        <w:br/>
+        <w:t xml:space="preserve">- Konfigurowanie domyślnego filtru do wyświetlania wiadomości </w:t>
+      </w:r>
+    </w:p>
+    <w:p/>
+    <w:p>
+      <w:r>
+        <w:t xml:space="preserve">Wymagania </w:t>
+      </w:r>
+      <w:proofErr w:type="spellStart"/>
+      <w:r>
+        <w:t>pozafunkcjonalne</w:t>
+      </w:r>
+      <w:proofErr w:type="spellEnd"/>
+      <w:r>
+        <w:t>:</w:t>
+      </w:r>
+      <w:r>
+        <w:br/>
+        <w:t xml:space="preserve">- Proces </w:t>
+      </w:r>
+      <w:r>
+        <w:t>pobierania</w:t>
+      </w:r>
+      <w:r>
+        <w:t xml:space="preserve"> informacji z kanału RSS ma się automatycznie odświeżać co ,,x’’ minut</w:t>
+      </w:r>
+      <w:r>
+        <w:br/>
+        <w:t>- Usługa pobierania RSS musi startować automatycznie oraz działać w tle dla użytkownika</w:t>
+      </w:r>
+      <w:r>
+        <w:br/>
+        <w:t xml:space="preserve">- </w:t>
+      </w:r>
+      <w:r>
+        <w:t>Aplikacja desktopowa przy wyświetlaniu informacji nie może się ścinać</w:t>
+      </w:r>
+      <w:r>
+        <w:br/>
+        <w:t xml:space="preserve">- Baza danych ma działać bez żadnych programów wspierających </w:t>
       </w:r>
     </w:p>
     <w:sectPr>
@@ -176,6 +292,7 @@
   <w:style w:type="paragraph" w:default="1" w:styleId="Normalny">
     <w:name w:val="Normal"/>
     <w:qFormat/>
+    <w:rsid w:val="00E639D4"/>
   </w:style>
   <w:style w:type="character" w:default="1" w:styleId="Domylnaczcionkaakapitu">
     <w:name w:val="Default Paragraph Font"/>

</xml_diff>